<commit_message>
Airflow Setup fot orchestration
</commit_message>
<xml_diff>
--- a/docs/doc-vec.docx
+++ b/docs/doc-vec.docx
@@ -10,9 +10,11 @@
       </w:pPr>
       <w:r>
         <w:rPr>
-          <w:lang w:val="en-US"/>
-        </w:rPr>
-        <w:t>Hakimi is sold with 20000$</w:t>
+          <w:b/>
+          <w:bCs/>
+          <w:lang w:val="en-US"/>
+        </w:rPr>
+        <w:t>Hakimi is sold for $20,000.</w:t>
       </w:r>
     </w:p>
     <w:p>
@@ -29,7 +31,7 @@
           <w:bCs/>
           <w:lang w:val="en-US"/>
         </w:rPr>
-        <w:t>1. Executive Summary</w:t>
+        <w:t>1. Summary</w:t>
       </w:r>
     </w:p>
     <w:p>
@@ -42,7 +44,7 @@
         <w:rPr>
           <w:lang w:val="en-US"/>
         </w:rPr>
-        <w:t>This document provides a technical overview of the Moroccan national team players based on recent match data. The analysis focuses on technical efficiency, physical output, and overall performance ratings. The squad demonstrates a high level of tactical discipline, particularly in defensive transitions and midfield playmaking.</w:t>
+        <w:t>This report talks about the performance of Moroccan national team players based on recent matches. The team shows strong organization, good defense, and effective midfield play.</w:t>
       </w:r>
     </w:p>
     <w:p>
@@ -57,723 +59,43 @@
           <w:b/>
           <w:bCs/>
         </w:rPr>
-        <w:t>2. Statistical Overview of Top Performers</w:t>
+        <w:t>2. Best Players (Simple Stats)</w:t>
       </w:r>
     </w:p>
-    <w:tbl>
-      <w:tblPr>
-        <w:tblW w:w="0" w:type="auto"/>
-        <w:tblCellSpacing w:w="15" w:type="dxa"/>
-        <w:tblCellMar>
-          <w:top w:w="15" w:type="dxa"/>
-          <w:left w:w="15" w:type="dxa"/>
-          <w:bottom w:w="15" w:type="dxa"/>
-          <w:right w:w="15" w:type="dxa"/>
-        </w:tblCellMar>
-        <w:tblLook w:val="04A0" w:firstRow="1" w:lastRow="0" w:firstColumn="1" w:lastColumn="0" w:noHBand="0" w:noVBand="1"/>
-      </w:tblPr>
-      <w:tblGrid>
-        <w:gridCol w:w="1661"/>
-        <w:gridCol w:w="1208"/>
-        <w:gridCol w:w="1406"/>
-        <w:gridCol w:w="1465"/>
-        <w:gridCol w:w="740"/>
-      </w:tblGrid>
-      <w:tr>
-        <w:trPr>
-          <w:tblHeader/>
-          <w:tblCellSpacing w:w="15" w:type="dxa"/>
-        </w:trPr>
-        <w:tc>
-          <w:tcPr>
-            <w:tcW w:w="0" w:type="auto"/>
-            <w:tcBorders>
-              <w:top w:val="single" w:sz="6" w:space="0" w:color="auto"/>
-              <w:left w:val="single" w:sz="6" w:space="0" w:color="auto"/>
-              <w:bottom w:val="single" w:sz="6" w:space="0" w:color="auto"/>
-              <w:right w:val="single" w:sz="6" w:space="0" w:color="auto"/>
-            </w:tcBorders>
-            <w:vAlign w:val="center"/>
-            <w:hideMark/>
-          </w:tcPr>
-          <w:p>
-            <w:r>
-              <w:rPr>
-                <w:b/>
-                <w:bCs/>
-              </w:rPr>
-              <w:t>Player Name</w:t>
-            </w:r>
-          </w:p>
-        </w:tc>
-        <w:tc>
-          <w:tcPr>
-            <w:tcW w:w="0" w:type="auto"/>
-            <w:tcBorders>
-              <w:top w:val="single" w:sz="6" w:space="0" w:color="auto"/>
-              <w:left w:val="single" w:sz="6" w:space="0" w:color="auto"/>
-              <w:bottom w:val="single" w:sz="6" w:space="0" w:color="auto"/>
-              <w:right w:val="single" w:sz="6" w:space="0" w:color="auto"/>
-            </w:tcBorders>
-            <w:vAlign w:val="center"/>
-            <w:hideMark/>
-          </w:tcPr>
-          <w:p>
-            <w:r>
-              <w:rPr>
-                <w:b/>
-                <w:bCs/>
-              </w:rPr>
-              <w:t>Position</w:t>
-            </w:r>
-          </w:p>
-        </w:tc>
-        <w:tc>
-          <w:tcPr>
-            <w:tcW w:w="0" w:type="auto"/>
-            <w:tcBorders>
-              <w:top w:val="single" w:sz="6" w:space="0" w:color="auto"/>
-              <w:left w:val="single" w:sz="6" w:space="0" w:color="auto"/>
-              <w:bottom w:val="single" w:sz="6" w:space="0" w:color="auto"/>
-              <w:right w:val="single" w:sz="6" w:space="0" w:color="auto"/>
-            </w:tcBorders>
-            <w:vAlign w:val="center"/>
-            <w:hideMark/>
-          </w:tcPr>
-          <w:p>
-            <w:r>
-              <w:rPr>
-                <w:b/>
-                <w:bCs/>
-              </w:rPr>
-              <w:t>Goals/Assists</w:t>
-            </w:r>
-          </w:p>
-        </w:tc>
-        <w:tc>
-          <w:tcPr>
-            <w:tcW w:w="0" w:type="auto"/>
-            <w:tcBorders>
-              <w:top w:val="single" w:sz="6" w:space="0" w:color="auto"/>
-              <w:left w:val="single" w:sz="6" w:space="0" w:color="auto"/>
-              <w:bottom w:val="single" w:sz="6" w:space="0" w:color="auto"/>
-              <w:right w:val="single" w:sz="6" w:space="0" w:color="auto"/>
-            </w:tcBorders>
-            <w:vAlign w:val="center"/>
-            <w:hideMark/>
-          </w:tcPr>
-          <w:p>
-            <w:r>
-              <w:rPr>
-                <w:b/>
-                <w:bCs/>
-              </w:rPr>
-              <w:t>Pass Accuracy</w:t>
-            </w:r>
-          </w:p>
-        </w:tc>
-        <w:tc>
-          <w:tcPr>
-            <w:tcW w:w="0" w:type="auto"/>
-            <w:tcBorders>
-              <w:top w:val="single" w:sz="6" w:space="0" w:color="auto"/>
-              <w:left w:val="single" w:sz="6" w:space="0" w:color="auto"/>
-              <w:bottom w:val="single" w:sz="6" w:space="0" w:color="auto"/>
-              <w:right w:val="single" w:sz="6" w:space="0" w:color="auto"/>
-            </w:tcBorders>
-            <w:vAlign w:val="center"/>
-            <w:hideMark/>
-          </w:tcPr>
-          <w:p>
-            <w:r>
-              <w:rPr>
-                <w:b/>
-                <w:bCs/>
-              </w:rPr>
-              <w:t>Rating</w:t>
-            </w:r>
-          </w:p>
-        </w:tc>
-      </w:tr>
-      <w:tr>
-        <w:trPr>
-          <w:tblCellSpacing w:w="15" w:type="dxa"/>
-        </w:trPr>
-        <w:tc>
-          <w:tcPr>
-            <w:tcW w:w="0" w:type="auto"/>
-            <w:tcBorders>
-              <w:top w:val="single" w:sz="6" w:space="0" w:color="auto"/>
-              <w:left w:val="single" w:sz="6" w:space="0" w:color="auto"/>
-              <w:bottom w:val="single" w:sz="6" w:space="0" w:color="auto"/>
-              <w:right w:val="single" w:sz="6" w:space="0" w:color="auto"/>
-            </w:tcBorders>
-            <w:vAlign w:val="center"/>
-            <w:hideMark/>
-          </w:tcPr>
-          <w:p>
-            <w:r>
-              <w:t>Ayoub El Kaabi</w:t>
-            </w:r>
-          </w:p>
-        </w:tc>
-        <w:tc>
-          <w:tcPr>
-            <w:tcW w:w="0" w:type="auto"/>
-            <w:tcBorders>
-              <w:top w:val="single" w:sz="6" w:space="0" w:color="auto"/>
-              <w:left w:val="single" w:sz="6" w:space="0" w:color="auto"/>
-              <w:bottom w:val="single" w:sz="6" w:space="0" w:color="auto"/>
-              <w:right w:val="single" w:sz="6" w:space="0" w:color="auto"/>
-            </w:tcBorders>
-            <w:vAlign w:val="center"/>
-            <w:hideMark/>
-          </w:tcPr>
-          <w:p>
-            <w:r>
-              <w:t>Forward</w:t>
-            </w:r>
-          </w:p>
-        </w:tc>
-        <w:tc>
-          <w:tcPr>
-            <w:tcW w:w="0" w:type="auto"/>
-            <w:tcBorders>
-              <w:top w:val="single" w:sz="6" w:space="0" w:color="auto"/>
-              <w:left w:val="single" w:sz="6" w:space="0" w:color="auto"/>
-              <w:bottom w:val="single" w:sz="6" w:space="0" w:color="auto"/>
-              <w:right w:val="single" w:sz="6" w:space="0" w:color="auto"/>
-            </w:tcBorders>
-            <w:vAlign w:val="center"/>
-            <w:hideMark/>
-          </w:tcPr>
-          <w:p>
-            <w:r>
-              <w:t>3 / 0</w:t>
-            </w:r>
-          </w:p>
-        </w:tc>
-        <w:tc>
-          <w:tcPr>
-            <w:tcW w:w="0" w:type="auto"/>
-            <w:tcBorders>
-              <w:top w:val="single" w:sz="6" w:space="0" w:color="auto"/>
-              <w:left w:val="single" w:sz="6" w:space="0" w:color="auto"/>
-              <w:bottom w:val="single" w:sz="6" w:space="0" w:color="auto"/>
-              <w:right w:val="single" w:sz="6" w:space="0" w:color="auto"/>
-            </w:tcBorders>
-            <w:vAlign w:val="center"/>
-            <w:hideMark/>
-          </w:tcPr>
-          <w:p>
-            <w:r>
-              <w:t>77.4%</w:t>
-            </w:r>
-          </w:p>
-        </w:tc>
-        <w:tc>
-          <w:tcPr>
-            <w:tcW w:w="0" w:type="auto"/>
-            <w:tcBorders>
-              <w:top w:val="single" w:sz="6" w:space="0" w:color="auto"/>
-              <w:left w:val="single" w:sz="6" w:space="0" w:color="auto"/>
-              <w:bottom w:val="single" w:sz="6" w:space="0" w:color="auto"/>
-              <w:right w:val="single" w:sz="6" w:space="0" w:color="auto"/>
-            </w:tcBorders>
-            <w:vAlign w:val="center"/>
-            <w:hideMark/>
-          </w:tcPr>
-          <w:p>
-            <w:r>
-              <w:t>8.8</w:t>
-            </w:r>
-          </w:p>
-        </w:tc>
-      </w:tr>
-      <w:tr>
-        <w:trPr>
-          <w:tblCellSpacing w:w="15" w:type="dxa"/>
-        </w:trPr>
-        <w:tc>
-          <w:tcPr>
-            <w:tcW w:w="0" w:type="auto"/>
-            <w:tcBorders>
-              <w:top w:val="single" w:sz="6" w:space="0" w:color="auto"/>
-              <w:left w:val="single" w:sz="6" w:space="0" w:color="auto"/>
-              <w:bottom w:val="single" w:sz="6" w:space="0" w:color="auto"/>
-              <w:right w:val="single" w:sz="6" w:space="0" w:color="auto"/>
-            </w:tcBorders>
-            <w:vAlign w:val="center"/>
-            <w:hideMark/>
-          </w:tcPr>
-          <w:p>
-            <w:r>
-              <w:t>Nayef Aguerd</w:t>
-            </w:r>
-          </w:p>
-        </w:tc>
-        <w:tc>
-          <w:tcPr>
-            <w:tcW w:w="0" w:type="auto"/>
-            <w:tcBorders>
-              <w:top w:val="single" w:sz="6" w:space="0" w:color="auto"/>
-              <w:left w:val="single" w:sz="6" w:space="0" w:color="auto"/>
-              <w:bottom w:val="single" w:sz="6" w:space="0" w:color="auto"/>
-              <w:right w:val="single" w:sz="6" w:space="0" w:color="auto"/>
-            </w:tcBorders>
-            <w:vAlign w:val="center"/>
-            <w:hideMark/>
-          </w:tcPr>
-          <w:p>
-            <w:r>
-              <w:t>Defender</w:t>
-            </w:r>
-          </w:p>
-        </w:tc>
-        <w:tc>
-          <w:tcPr>
-            <w:tcW w:w="0" w:type="auto"/>
-            <w:tcBorders>
-              <w:top w:val="single" w:sz="6" w:space="0" w:color="auto"/>
-              <w:left w:val="single" w:sz="6" w:space="0" w:color="auto"/>
-              <w:bottom w:val="single" w:sz="6" w:space="0" w:color="auto"/>
-              <w:right w:val="single" w:sz="6" w:space="0" w:color="auto"/>
-            </w:tcBorders>
-            <w:vAlign w:val="center"/>
-            <w:hideMark/>
-          </w:tcPr>
-          <w:p>
-            <w:r>
-              <w:t>0 / 0</w:t>
-            </w:r>
-          </w:p>
-        </w:tc>
-        <w:tc>
-          <w:tcPr>
-            <w:tcW w:w="0" w:type="auto"/>
-            <w:tcBorders>
-              <w:top w:val="single" w:sz="6" w:space="0" w:color="auto"/>
-              <w:left w:val="single" w:sz="6" w:space="0" w:color="auto"/>
-              <w:bottom w:val="single" w:sz="6" w:space="0" w:color="auto"/>
-              <w:right w:val="single" w:sz="6" w:space="0" w:color="auto"/>
-            </w:tcBorders>
-            <w:vAlign w:val="center"/>
-            <w:hideMark/>
-          </w:tcPr>
-          <w:p>
-            <w:r>
-              <w:t>89.7%</w:t>
-            </w:r>
-          </w:p>
-        </w:tc>
-        <w:tc>
-          <w:tcPr>
-            <w:tcW w:w="0" w:type="auto"/>
-            <w:tcBorders>
-              <w:top w:val="single" w:sz="6" w:space="0" w:color="auto"/>
-              <w:left w:val="single" w:sz="6" w:space="0" w:color="auto"/>
-              <w:bottom w:val="single" w:sz="6" w:space="0" w:color="auto"/>
-              <w:right w:val="single" w:sz="6" w:space="0" w:color="auto"/>
-            </w:tcBorders>
-            <w:vAlign w:val="center"/>
-            <w:hideMark/>
-          </w:tcPr>
-          <w:p>
-            <w:r>
-              <w:t>8.8</w:t>
-            </w:r>
-          </w:p>
-        </w:tc>
-      </w:tr>
-      <w:tr>
-        <w:trPr>
-          <w:tblCellSpacing w:w="15" w:type="dxa"/>
-        </w:trPr>
-        <w:tc>
-          <w:tcPr>
-            <w:tcW w:w="0" w:type="auto"/>
-            <w:tcBorders>
-              <w:top w:val="single" w:sz="6" w:space="0" w:color="auto"/>
-              <w:left w:val="single" w:sz="6" w:space="0" w:color="auto"/>
-              <w:bottom w:val="single" w:sz="6" w:space="0" w:color="auto"/>
-              <w:right w:val="single" w:sz="6" w:space="0" w:color="auto"/>
-            </w:tcBorders>
-            <w:vAlign w:val="center"/>
-            <w:hideMark/>
-          </w:tcPr>
-          <w:p>
-            <w:r>
-              <w:t>Achraf Hakimi</w:t>
-            </w:r>
-          </w:p>
-        </w:tc>
-        <w:tc>
-          <w:tcPr>
-            <w:tcW w:w="0" w:type="auto"/>
-            <w:tcBorders>
-              <w:top w:val="single" w:sz="6" w:space="0" w:color="auto"/>
-              <w:left w:val="single" w:sz="6" w:space="0" w:color="auto"/>
-              <w:bottom w:val="single" w:sz="6" w:space="0" w:color="auto"/>
-              <w:right w:val="single" w:sz="6" w:space="0" w:color="auto"/>
-            </w:tcBorders>
-            <w:vAlign w:val="center"/>
-            <w:hideMark/>
-          </w:tcPr>
-          <w:p>
-            <w:r>
-              <w:t>Defender</w:t>
-            </w:r>
-          </w:p>
-        </w:tc>
-        <w:tc>
-          <w:tcPr>
-            <w:tcW w:w="0" w:type="auto"/>
-            <w:tcBorders>
-              <w:top w:val="single" w:sz="6" w:space="0" w:color="auto"/>
-              <w:left w:val="single" w:sz="6" w:space="0" w:color="auto"/>
-              <w:bottom w:val="single" w:sz="6" w:space="0" w:color="auto"/>
-              <w:right w:val="single" w:sz="6" w:space="0" w:color="auto"/>
-            </w:tcBorders>
-            <w:vAlign w:val="center"/>
-            <w:hideMark/>
-          </w:tcPr>
-          <w:p>
-            <w:r>
-              <w:t>0 / 2</w:t>
-            </w:r>
-          </w:p>
-        </w:tc>
-        <w:tc>
-          <w:tcPr>
-            <w:tcW w:w="0" w:type="auto"/>
-            <w:tcBorders>
-              <w:top w:val="single" w:sz="6" w:space="0" w:color="auto"/>
-              <w:left w:val="single" w:sz="6" w:space="0" w:color="auto"/>
-              <w:bottom w:val="single" w:sz="6" w:space="0" w:color="auto"/>
-              <w:right w:val="single" w:sz="6" w:space="0" w:color="auto"/>
-            </w:tcBorders>
-            <w:vAlign w:val="center"/>
-            <w:hideMark/>
-          </w:tcPr>
-          <w:p>
-            <w:r>
-              <w:t>88.2%</w:t>
-            </w:r>
-          </w:p>
-        </w:tc>
-        <w:tc>
-          <w:tcPr>
-            <w:tcW w:w="0" w:type="auto"/>
-            <w:tcBorders>
-              <w:top w:val="single" w:sz="6" w:space="0" w:color="auto"/>
-              <w:left w:val="single" w:sz="6" w:space="0" w:color="auto"/>
-              <w:bottom w:val="single" w:sz="6" w:space="0" w:color="auto"/>
-              <w:right w:val="single" w:sz="6" w:space="0" w:color="auto"/>
-            </w:tcBorders>
-            <w:vAlign w:val="center"/>
-            <w:hideMark/>
-          </w:tcPr>
-          <w:p>
-            <w:r>
-              <w:t>8.7</w:t>
-            </w:r>
-          </w:p>
-        </w:tc>
-      </w:tr>
-      <w:tr>
-        <w:trPr>
-          <w:tblCellSpacing w:w="15" w:type="dxa"/>
-        </w:trPr>
-        <w:tc>
-          <w:tcPr>
-            <w:tcW w:w="0" w:type="auto"/>
-            <w:tcBorders>
-              <w:top w:val="single" w:sz="6" w:space="0" w:color="auto"/>
-              <w:left w:val="single" w:sz="6" w:space="0" w:color="auto"/>
-              <w:bottom w:val="single" w:sz="6" w:space="0" w:color="auto"/>
-              <w:right w:val="single" w:sz="6" w:space="0" w:color="auto"/>
-            </w:tcBorders>
-            <w:vAlign w:val="center"/>
-            <w:hideMark/>
-          </w:tcPr>
-          <w:p>
-            <w:r>
-              <w:t>Brahim Diaz</w:t>
-            </w:r>
-          </w:p>
-        </w:tc>
-        <w:tc>
-          <w:tcPr>
-            <w:tcW w:w="0" w:type="auto"/>
-            <w:tcBorders>
-              <w:top w:val="single" w:sz="6" w:space="0" w:color="auto"/>
-              <w:left w:val="single" w:sz="6" w:space="0" w:color="auto"/>
-              <w:bottom w:val="single" w:sz="6" w:space="0" w:color="auto"/>
-              <w:right w:val="single" w:sz="6" w:space="0" w:color="auto"/>
-            </w:tcBorders>
-            <w:vAlign w:val="center"/>
-            <w:hideMark/>
-          </w:tcPr>
-          <w:p>
-            <w:r>
-              <w:t>Midfielder</w:t>
-            </w:r>
-          </w:p>
-        </w:tc>
-        <w:tc>
-          <w:tcPr>
-            <w:tcW w:w="0" w:type="auto"/>
-            <w:tcBorders>
-              <w:top w:val="single" w:sz="6" w:space="0" w:color="auto"/>
-              <w:left w:val="single" w:sz="6" w:space="0" w:color="auto"/>
-              <w:bottom w:val="single" w:sz="6" w:space="0" w:color="auto"/>
-              <w:right w:val="single" w:sz="6" w:space="0" w:color="auto"/>
-            </w:tcBorders>
-            <w:vAlign w:val="center"/>
-            <w:hideMark/>
-          </w:tcPr>
-          <w:p>
-            <w:r>
-              <w:t>1 / 2</w:t>
-            </w:r>
-          </w:p>
-        </w:tc>
-        <w:tc>
-          <w:tcPr>
-            <w:tcW w:w="0" w:type="auto"/>
-            <w:tcBorders>
-              <w:top w:val="single" w:sz="6" w:space="0" w:color="auto"/>
-              <w:left w:val="single" w:sz="6" w:space="0" w:color="auto"/>
-              <w:bottom w:val="single" w:sz="6" w:space="0" w:color="auto"/>
-              <w:right w:val="single" w:sz="6" w:space="0" w:color="auto"/>
-            </w:tcBorders>
-            <w:vAlign w:val="center"/>
-            <w:hideMark/>
-          </w:tcPr>
-          <w:p>
-            <w:r>
-              <w:t>86.7%</w:t>
-            </w:r>
-          </w:p>
-        </w:tc>
-        <w:tc>
-          <w:tcPr>
-            <w:tcW w:w="0" w:type="auto"/>
-            <w:tcBorders>
-              <w:top w:val="single" w:sz="6" w:space="0" w:color="auto"/>
-              <w:left w:val="single" w:sz="6" w:space="0" w:color="auto"/>
-              <w:bottom w:val="single" w:sz="6" w:space="0" w:color="auto"/>
-              <w:right w:val="single" w:sz="6" w:space="0" w:color="auto"/>
-            </w:tcBorders>
-            <w:vAlign w:val="center"/>
-            <w:hideMark/>
-          </w:tcPr>
-          <w:p>
-            <w:r>
-              <w:t>8.6</w:t>
-            </w:r>
-          </w:p>
-        </w:tc>
-      </w:tr>
-      <w:tr>
-        <w:trPr>
-          <w:tblCellSpacing w:w="15" w:type="dxa"/>
-        </w:trPr>
-        <w:tc>
-          <w:tcPr>
-            <w:tcW w:w="0" w:type="auto"/>
-            <w:tcBorders>
-              <w:top w:val="single" w:sz="6" w:space="0" w:color="auto"/>
-              <w:left w:val="single" w:sz="6" w:space="0" w:color="auto"/>
-              <w:bottom w:val="single" w:sz="6" w:space="0" w:color="auto"/>
-              <w:right w:val="single" w:sz="6" w:space="0" w:color="auto"/>
-            </w:tcBorders>
-            <w:vAlign w:val="center"/>
-            <w:hideMark/>
-          </w:tcPr>
-          <w:p>
-            <w:r>
-              <w:t>Yassine Bounou</w:t>
-            </w:r>
-          </w:p>
-        </w:tc>
-        <w:tc>
-          <w:tcPr>
-            <w:tcW w:w="0" w:type="auto"/>
-            <w:tcBorders>
-              <w:top w:val="single" w:sz="6" w:space="0" w:color="auto"/>
-              <w:left w:val="single" w:sz="6" w:space="0" w:color="auto"/>
-              <w:bottom w:val="single" w:sz="6" w:space="0" w:color="auto"/>
-              <w:right w:val="single" w:sz="6" w:space="0" w:color="auto"/>
-            </w:tcBorders>
-            <w:vAlign w:val="center"/>
-            <w:hideMark/>
-          </w:tcPr>
-          <w:p>
-            <w:r>
-              <w:t>Goalkeeper</w:t>
-            </w:r>
-          </w:p>
-        </w:tc>
-        <w:tc>
-          <w:tcPr>
-            <w:tcW w:w="0" w:type="auto"/>
-            <w:tcBorders>
-              <w:top w:val="single" w:sz="6" w:space="0" w:color="auto"/>
-              <w:left w:val="single" w:sz="6" w:space="0" w:color="auto"/>
-              <w:bottom w:val="single" w:sz="6" w:space="0" w:color="auto"/>
-              <w:right w:val="single" w:sz="6" w:space="0" w:color="auto"/>
-            </w:tcBorders>
-            <w:vAlign w:val="center"/>
-            <w:hideMark/>
-          </w:tcPr>
-          <w:p>
-            <w:r>
-              <w:t>0 / 0</w:t>
-            </w:r>
-          </w:p>
-        </w:tc>
-        <w:tc>
-          <w:tcPr>
-            <w:tcW w:w="0" w:type="auto"/>
-            <w:tcBorders>
-              <w:top w:val="single" w:sz="6" w:space="0" w:color="auto"/>
-              <w:left w:val="single" w:sz="6" w:space="0" w:color="auto"/>
-              <w:bottom w:val="single" w:sz="6" w:space="0" w:color="auto"/>
-              <w:right w:val="single" w:sz="6" w:space="0" w:color="auto"/>
-            </w:tcBorders>
-            <w:vAlign w:val="center"/>
-            <w:hideMark/>
-          </w:tcPr>
-          <w:p>
-            <w:r>
-              <w:t>81.7%</w:t>
-            </w:r>
-          </w:p>
-        </w:tc>
-        <w:tc>
-          <w:tcPr>
-            <w:tcW w:w="0" w:type="auto"/>
-            <w:tcBorders>
-              <w:top w:val="single" w:sz="6" w:space="0" w:color="auto"/>
-              <w:left w:val="single" w:sz="6" w:space="0" w:color="auto"/>
-              <w:bottom w:val="single" w:sz="6" w:space="0" w:color="auto"/>
-              <w:right w:val="single" w:sz="6" w:space="0" w:color="auto"/>
-            </w:tcBorders>
-            <w:vAlign w:val="center"/>
-            <w:hideMark/>
-          </w:tcPr>
-          <w:p>
-            <w:r>
-              <w:t>8.6</w:t>
-            </w:r>
-          </w:p>
-        </w:tc>
-      </w:tr>
-      <w:tr>
-        <w:trPr>
-          <w:tblCellSpacing w:w="15" w:type="dxa"/>
-        </w:trPr>
-        <w:tc>
-          <w:tcPr>
-            <w:tcW w:w="0" w:type="auto"/>
-            <w:tcBorders>
-              <w:top w:val="single" w:sz="6" w:space="0" w:color="auto"/>
-              <w:left w:val="single" w:sz="6" w:space="0" w:color="auto"/>
-              <w:bottom w:val="single" w:sz="6" w:space="0" w:color="auto"/>
-              <w:right w:val="single" w:sz="6" w:space="0" w:color="auto"/>
-            </w:tcBorders>
-            <w:vAlign w:val="center"/>
-            <w:hideMark/>
-          </w:tcPr>
-          <w:p>
-            <w:r>
-              <w:t>Sofyan Amrabat</w:t>
-            </w:r>
-          </w:p>
-        </w:tc>
-        <w:tc>
-          <w:tcPr>
-            <w:tcW w:w="0" w:type="auto"/>
-            <w:tcBorders>
-              <w:top w:val="single" w:sz="6" w:space="0" w:color="auto"/>
-              <w:left w:val="single" w:sz="6" w:space="0" w:color="auto"/>
-              <w:bottom w:val="single" w:sz="6" w:space="0" w:color="auto"/>
-              <w:right w:val="single" w:sz="6" w:space="0" w:color="auto"/>
-            </w:tcBorders>
-            <w:vAlign w:val="center"/>
-            <w:hideMark/>
-          </w:tcPr>
-          <w:p>
-            <w:r>
-              <w:t>Midfielder</w:t>
-            </w:r>
-          </w:p>
-        </w:tc>
-        <w:tc>
-          <w:tcPr>
-            <w:tcW w:w="0" w:type="auto"/>
-            <w:tcBorders>
-              <w:top w:val="single" w:sz="6" w:space="0" w:color="auto"/>
-              <w:left w:val="single" w:sz="6" w:space="0" w:color="auto"/>
-              <w:bottom w:val="single" w:sz="6" w:space="0" w:color="auto"/>
-              <w:right w:val="single" w:sz="6" w:space="0" w:color="auto"/>
-            </w:tcBorders>
-            <w:vAlign w:val="center"/>
-            <w:hideMark/>
-          </w:tcPr>
-          <w:p>
-            <w:r>
-              <w:t>0 / 0</w:t>
-            </w:r>
-          </w:p>
-        </w:tc>
-        <w:tc>
-          <w:tcPr>
-            <w:tcW w:w="0" w:type="auto"/>
-            <w:tcBorders>
-              <w:top w:val="single" w:sz="6" w:space="0" w:color="auto"/>
-              <w:left w:val="single" w:sz="6" w:space="0" w:color="auto"/>
-              <w:bottom w:val="single" w:sz="6" w:space="0" w:color="auto"/>
-              <w:right w:val="single" w:sz="6" w:space="0" w:color="auto"/>
-            </w:tcBorders>
-            <w:vAlign w:val="center"/>
-            <w:hideMark/>
-          </w:tcPr>
-          <w:p>
-            <w:r>
-              <w:t>87.4%</w:t>
-            </w:r>
-          </w:p>
-        </w:tc>
-        <w:tc>
-          <w:tcPr>
-            <w:tcW w:w="0" w:type="auto"/>
-            <w:tcBorders>
-              <w:top w:val="single" w:sz="6" w:space="0" w:color="auto"/>
-              <w:left w:val="single" w:sz="6" w:space="0" w:color="auto"/>
-              <w:bottom w:val="single" w:sz="6" w:space="0" w:color="auto"/>
-              <w:right w:val="single" w:sz="6" w:space="0" w:color="auto"/>
-            </w:tcBorders>
-            <w:vAlign w:val="center"/>
-            <w:hideMark/>
-          </w:tcPr>
-          <w:p>
-            <w:r>
-              <w:t>8.3</w:t>
-            </w:r>
-          </w:p>
-        </w:tc>
-      </w:tr>
-    </w:tbl>
-    <w:p/>
     <w:p>
       <w:pPr>
+        <w:numPr>
+          <w:ilvl w:val="0"/>
+          <w:numId w:val="2"/>
+        </w:numPr>
+        <w:rPr>
+          <w:lang w:val="en-US"/>
+        </w:rPr>
+      </w:pPr>
+      <w:r>
         <w:rPr>
           <w:b/>
           <w:bCs/>
           <w:lang w:val="en-US"/>
         </w:rPr>
+        <w:t>Ayoub El Kaabi (Forward):</w:t>
+      </w:r>
+      <w:r>
+        <w:rPr>
+          <w:lang w:val="en-US"/>
+        </w:rPr>
+        <w:t xml:space="preserve"> Scored 3 goals and was the best finisher.</w:t>
+      </w:r>
+    </w:p>
+    <w:p>
+      <w:pPr>
+        <w:numPr>
+          <w:ilvl w:val="0"/>
+          <w:numId w:val="2"/>
+        </w:numPr>
+        <w:rPr>
+          <w:lang w:val="en-US"/>
+        </w:rPr>
       </w:pPr>
       <w:r>
         <w:rPr>
@@ -781,157 +103,239 @@
           <w:bCs/>
           <w:lang w:val="en-US"/>
         </w:rPr>
-        <w:t>3. Technical Scouting Notes</w:t>
+        <w:t>Nayef Aguerd (Defender):</w:t>
+      </w:r>
+      <w:r>
+        <w:rPr>
+          <w:lang w:val="en-US"/>
+        </w:rPr>
+        <w:t xml:space="preserve"> Very strong in defense with high pass accuracy (89.7%).</w:t>
       </w:r>
     </w:p>
     <w:p>
       <w:pPr>
-        <w:rPr>
-          <w:lang w:val="en-US"/>
-        </w:rPr>
-      </w:pPr>
-      <w:r>
-        <w:rPr>
-          <w:lang w:val="en-US"/>
-        </w:rPr>
-        <w:t>Defensive Structure</w:t>
+        <w:numPr>
+          <w:ilvl w:val="0"/>
+          <w:numId w:val="2"/>
+        </w:numPr>
+        <w:rPr>
+          <w:lang w:val="en-US"/>
+        </w:rPr>
+      </w:pPr>
+      <w:r>
+        <w:rPr>
+          <w:b/>
+          <w:bCs/>
+          <w:lang w:val="en-US"/>
+        </w:rPr>
+        <w:t>Achraf Hakimi (Defender):</w:t>
+      </w:r>
+      <w:r>
+        <w:rPr>
+          <w:lang w:val="en-US"/>
+        </w:rPr>
+        <w:t xml:space="preserve"> Made 2 assists, very fast and hardworking on the field.</w:t>
       </w:r>
     </w:p>
     <w:p>
       <w:pPr>
-        <w:rPr>
-          <w:lang w:val="en-US"/>
-        </w:rPr>
-      </w:pPr>
-      <w:r>
-        <w:rPr>
-          <w:lang w:val="en-US"/>
-        </w:rPr>
-        <w:t>Nayef Aguerd and Achraf Hakimi form the core of the defensive unit. Aguerd leads in passing precision (89.7%), ensuring clean distribution from the back. Hakimi provides significant physical volume, covering 36.8 km and reaching a top speed of 35.8 km/h.</w:t>
+        <w:numPr>
+          <w:ilvl w:val="0"/>
+          <w:numId w:val="2"/>
+        </w:numPr>
+        <w:rPr>
+          <w:lang w:val="en-US"/>
+        </w:rPr>
+      </w:pPr>
+      <w:r>
+        <w:rPr>
+          <w:b/>
+          <w:bCs/>
+          <w:lang w:val="en-US"/>
+        </w:rPr>
+        <w:t>Brahim Diaz (Midfielder):</w:t>
+      </w:r>
+      <w:r>
+        <w:rPr>
+          <w:lang w:val="en-US"/>
+        </w:rPr>
+        <w:t xml:space="preserve"> Scored 1 goal and gave 2 assists, strong creative player.</w:t>
       </w:r>
     </w:p>
     <w:p>
       <w:pPr>
-        <w:rPr>
-          <w:lang w:val="en-US"/>
-        </w:rPr>
-      </w:pPr>
-      <w:r>
-        <w:rPr>
-          <w:lang w:val="en-US"/>
-        </w:rPr>
-        <w:t>Midfield Dynamics</w:t>
+        <w:numPr>
+          <w:ilvl w:val="0"/>
+          <w:numId w:val="2"/>
+        </w:numPr>
+        <w:rPr>
+          <w:lang w:val="en-US"/>
+        </w:rPr>
+      </w:pPr>
+      <w:r>
+        <w:rPr>
+          <w:b/>
+          <w:bCs/>
+          <w:lang w:val="en-US"/>
+        </w:rPr>
+        <w:t>Yassine Bounou (Goalkeeper):</w:t>
+      </w:r>
+      <w:r>
+        <w:rPr>
+          <w:lang w:val="en-US"/>
+        </w:rPr>
+        <w:t xml:space="preserve"> Kept 2 clean sheets and played reliably.</w:t>
       </w:r>
     </w:p>
     <w:p>
       <w:pPr>
-        <w:rPr>
-          <w:lang w:val="en-US"/>
-        </w:rPr>
-      </w:pPr>
-      <w:r>
-        <w:rPr>
-          <w:lang w:val="en-US"/>
-        </w:rPr>
-        <w:t>Brahim Diaz and Bilal El Khannouss provide creative outlets. Diaz's performance rating of 8.6 is supported by his three direct goal involvements. Sofyan Amrabat maintains defensive stability with 10 tackles and 7 interceptions, though discipline is a factor to monitor given his 2 yellow cards.</w:t>
+        <w:numPr>
+          <w:ilvl w:val="0"/>
+          <w:numId w:val="2"/>
+        </w:numPr>
+        <w:rPr>
+          <w:lang w:val="en-US"/>
+        </w:rPr>
+      </w:pPr>
+      <w:r>
+        <w:rPr>
+          <w:b/>
+          <w:bCs/>
+          <w:lang w:val="en-US"/>
+        </w:rPr>
+        <w:t>Sofyan Amrabat (Midfielder):</w:t>
+      </w:r>
+      <w:r>
+        <w:rPr>
+          <w:lang w:val="en-US"/>
+        </w:rPr>
+        <w:t xml:space="preserve"> Strong defensively with many tackles and interceptions.</w:t>
       </w:r>
     </w:p>
     <w:p>
       <w:pPr>
         <w:rPr>
-          <w:lang w:val="en-US"/>
-        </w:rPr>
-      </w:pPr>
-      <w:r>
-        <w:rPr>
-          <w:lang w:val="en-US"/>
-        </w:rPr>
-        <w:t>Attacking Efficiency</w:t>
+          <w:b/>
+          <w:bCs/>
+        </w:rPr>
+      </w:pPr>
+      <w:r>
+        <w:rPr>
+          <w:b/>
+          <w:bCs/>
+        </w:rPr>
+        <w:t>3. Team Performance</w:t>
       </w:r>
     </w:p>
     <w:p>
       <w:pPr>
-        <w:rPr>
-          <w:lang w:val="en-US"/>
-        </w:rPr>
-      </w:pPr>
-      <w:r>
-        <w:rPr>
-          <w:lang w:val="en-US"/>
-        </w:rPr>
-        <w:t>Ayoub El Kaabi is the most clinical finisher in the current data set, recording 3 goals. Youssef En-Nesyri remains a dual threat with both scoring and playmaking contributions (2 goals, 1 assist).</w:t>
+        <w:numPr>
+          <w:ilvl w:val="0"/>
+          <w:numId w:val="3"/>
+        </w:numPr>
+        <w:rPr>
+          <w:lang w:val="en-US"/>
+        </w:rPr>
+      </w:pPr>
+      <w:r>
+        <w:rPr>
+          <w:b/>
+          <w:bCs/>
+          <w:lang w:val="en-US"/>
+        </w:rPr>
+        <w:t>Defense:</w:t>
+      </w:r>
+      <w:r>
+        <w:rPr>
+          <w:lang w:val="en-US"/>
+        </w:rPr>
+        <w:t xml:space="preserve"> Aguerd and Hakimi are key defenders. Aguerd passes well from the back, while Hakimi is fast and covers a lot of distance.</w:t>
       </w:r>
     </w:p>
     <w:p>
       <w:pPr>
-        <w:rPr>
-          <w:lang w:val="en-US"/>
-        </w:rPr>
-      </w:pPr>
+        <w:numPr>
+          <w:ilvl w:val="0"/>
+          <w:numId w:val="3"/>
+        </w:numPr>
+      </w:pPr>
+      <w:r>
+        <w:rPr>
+          <w:b/>
+          <w:bCs/>
+        </w:rPr>
+        <w:t>Midfield:</w:t>
+      </w:r>
+      <w:r>
+        <w:t xml:space="preserve"> Diaz helps create chances, and Amrabat protects the defense.</w:t>
+      </w:r>
     </w:p>
     <w:p>
       <w:pPr>
+        <w:numPr>
+          <w:ilvl w:val="0"/>
+          <w:numId w:val="3"/>
+        </w:numPr>
+      </w:pPr>
+      <w:r>
         <w:rPr>
           <w:b/>
           <w:bCs/>
         </w:rPr>
-      </w:pPr>
-      <w:r>
+        <w:t>Attack:</w:t>
+      </w:r>
+      <w:r>
+        <w:t xml:space="preserve"> El Kaabi is the top scorer. En-Nesyri also helps with goals and assists.</w:t>
+      </w:r>
+    </w:p>
+    <w:p>
+      <w:pPr>
         <w:rPr>
           <w:b/>
           <w:bCs/>
         </w:rPr>
-        <w:lastRenderedPageBreak/>
-        <w:t>4. Physical and Discipline Metrics</w:t>
+      </w:pPr>
+      <w:r>
+        <w:rPr>
+          <w:b/>
+          <w:bCs/>
+        </w:rPr>
+        <w:t>4. Physical &amp; Discipline Highlights</w:t>
       </w:r>
     </w:p>
     <w:p>
       <w:pPr>
         <w:numPr>
           <w:ilvl w:val="0"/>
-          <w:numId w:val="1"/>
+          <w:numId w:val="4"/>
         </w:numPr>
-        <w:rPr>
-          <w:lang w:val="en-US"/>
-        </w:rPr>
       </w:pPr>
       <w:r>
         <w:rPr>
           <w:b/>
           <w:bCs/>
-          <w:lang w:val="en-US"/>
-        </w:rPr>
-        <w:t>Highest Work Rate:</w:t>
-      </w:r>
-      <w:r>
-        <w:rPr>
-          <w:lang w:val="en-US"/>
-        </w:rPr>
-        <w:t xml:space="preserve"> Achraf Hakimi (36.8 km total distance)</w:t>
+        </w:rPr>
+        <w:t>Most running:</w:t>
+      </w:r>
+      <w:r>
+        <w:t xml:space="preserve"> Achraf Hakimi (36.8 km)</w:t>
       </w:r>
     </w:p>
     <w:p>
       <w:pPr>
         <w:numPr>
           <w:ilvl w:val="0"/>
-          <w:numId w:val="1"/>
+          <w:numId w:val="4"/>
         </w:numPr>
-        <w:rPr>
-          <w:lang w:val="en-US"/>
-        </w:rPr>
       </w:pPr>
       <w:r>
         <w:rPr>
           <w:b/>
           <w:bCs/>
-          <w:lang w:val="en-US"/>
-        </w:rPr>
-        <w:t>Top Speed:</w:t>
-      </w:r>
-      <w:r>
-        <w:rPr>
-          <w:lang w:val="en-US"/>
-        </w:rPr>
+        </w:rPr>
+        <w:t>Fastest player:</w:t>
+      </w:r>
+      <w:r>
         <w:t xml:space="preserve"> Achraf Hakimi (35.8 km/h)</w:t>
       </w:r>
     </w:p>
@@ -939,7 +343,7 @@
       <w:pPr>
         <w:numPr>
           <w:ilvl w:val="0"/>
-          <w:numId w:val="1"/>
+          <w:numId w:val="4"/>
         </w:numPr>
       </w:pPr>
       <w:r>
@@ -947,7 +351,7 @@
           <w:b/>
           <w:bCs/>
         </w:rPr>
-        <w:t>Most Tackles:</w:t>
+        <w:t>Most tackles:</w:t>
       </w:r>
       <w:r>
         <w:t xml:space="preserve"> Nayef Aguerd (14)</w:t>
@@ -957,7 +361,7 @@
       <w:pPr>
         <w:numPr>
           <w:ilvl w:val="0"/>
-          <w:numId w:val="1"/>
+          <w:numId w:val="4"/>
         </w:numPr>
       </w:pPr>
       <w:r>
@@ -965,7 +369,7 @@
           <w:b/>
           <w:bCs/>
         </w:rPr>
-        <w:t>Clean Sheets:</w:t>
+        <w:t>Clean sheets:</w:t>
       </w:r>
       <w:r>
         <w:t xml:space="preserve"> Yassine Bounou (2)</w:t>
@@ -1133,8 +537,464 @@
       </w:rPr>
     </w:lvl>
   </w:abstractNum>
+  <w:abstractNum w:abstractNumId="1" w15:restartNumberingAfterBreak="0">
+    <w:nsid w:val="2699635D"/>
+    <w:multiLevelType w:val="multilevel"/>
+    <w:tmpl w:val="5C046A1A"/>
+    <w:lvl w:ilvl="0">
+      <w:start w:val="1"/>
+      <w:numFmt w:val="bullet"/>
+      <w:lvlText w:val=""/>
+      <w:lvlJc w:val="left"/>
+      <w:pPr>
+        <w:tabs>
+          <w:tab w:val="num" w:pos="720"/>
+        </w:tabs>
+        <w:ind w:left="720" w:hanging="360"/>
+      </w:pPr>
+      <w:rPr>
+        <w:rFonts w:ascii="Symbol" w:hAnsi="Symbol" w:hint="default"/>
+        <w:sz w:val="20"/>
+      </w:rPr>
+    </w:lvl>
+    <w:lvl w:ilvl="1" w:tentative="1">
+      <w:start w:val="1"/>
+      <w:numFmt w:val="bullet"/>
+      <w:lvlText w:val="o"/>
+      <w:lvlJc w:val="left"/>
+      <w:pPr>
+        <w:tabs>
+          <w:tab w:val="num" w:pos="1440"/>
+        </w:tabs>
+        <w:ind w:left="1440" w:hanging="360"/>
+      </w:pPr>
+      <w:rPr>
+        <w:rFonts w:ascii="Courier New" w:hAnsi="Courier New" w:hint="default"/>
+        <w:sz w:val="20"/>
+      </w:rPr>
+    </w:lvl>
+    <w:lvl w:ilvl="2" w:tentative="1">
+      <w:start w:val="1"/>
+      <w:numFmt w:val="bullet"/>
+      <w:lvlText w:val=""/>
+      <w:lvlJc w:val="left"/>
+      <w:pPr>
+        <w:tabs>
+          <w:tab w:val="num" w:pos="2160"/>
+        </w:tabs>
+        <w:ind w:left="2160" w:hanging="360"/>
+      </w:pPr>
+      <w:rPr>
+        <w:rFonts w:ascii="Wingdings" w:hAnsi="Wingdings" w:hint="default"/>
+        <w:sz w:val="20"/>
+      </w:rPr>
+    </w:lvl>
+    <w:lvl w:ilvl="3" w:tentative="1">
+      <w:start w:val="1"/>
+      <w:numFmt w:val="bullet"/>
+      <w:lvlText w:val=""/>
+      <w:lvlJc w:val="left"/>
+      <w:pPr>
+        <w:tabs>
+          <w:tab w:val="num" w:pos="2880"/>
+        </w:tabs>
+        <w:ind w:left="2880" w:hanging="360"/>
+      </w:pPr>
+      <w:rPr>
+        <w:rFonts w:ascii="Wingdings" w:hAnsi="Wingdings" w:hint="default"/>
+        <w:sz w:val="20"/>
+      </w:rPr>
+    </w:lvl>
+    <w:lvl w:ilvl="4" w:tentative="1">
+      <w:start w:val="1"/>
+      <w:numFmt w:val="bullet"/>
+      <w:lvlText w:val=""/>
+      <w:lvlJc w:val="left"/>
+      <w:pPr>
+        <w:tabs>
+          <w:tab w:val="num" w:pos="3600"/>
+        </w:tabs>
+        <w:ind w:left="3600" w:hanging="360"/>
+      </w:pPr>
+      <w:rPr>
+        <w:rFonts w:ascii="Wingdings" w:hAnsi="Wingdings" w:hint="default"/>
+        <w:sz w:val="20"/>
+      </w:rPr>
+    </w:lvl>
+    <w:lvl w:ilvl="5" w:tentative="1">
+      <w:start w:val="1"/>
+      <w:numFmt w:val="bullet"/>
+      <w:lvlText w:val=""/>
+      <w:lvlJc w:val="left"/>
+      <w:pPr>
+        <w:tabs>
+          <w:tab w:val="num" w:pos="4320"/>
+        </w:tabs>
+        <w:ind w:left="4320" w:hanging="360"/>
+      </w:pPr>
+      <w:rPr>
+        <w:rFonts w:ascii="Wingdings" w:hAnsi="Wingdings" w:hint="default"/>
+        <w:sz w:val="20"/>
+      </w:rPr>
+    </w:lvl>
+    <w:lvl w:ilvl="6" w:tentative="1">
+      <w:start w:val="1"/>
+      <w:numFmt w:val="bullet"/>
+      <w:lvlText w:val=""/>
+      <w:lvlJc w:val="left"/>
+      <w:pPr>
+        <w:tabs>
+          <w:tab w:val="num" w:pos="5040"/>
+        </w:tabs>
+        <w:ind w:left="5040" w:hanging="360"/>
+      </w:pPr>
+      <w:rPr>
+        <w:rFonts w:ascii="Wingdings" w:hAnsi="Wingdings" w:hint="default"/>
+        <w:sz w:val="20"/>
+      </w:rPr>
+    </w:lvl>
+    <w:lvl w:ilvl="7" w:tentative="1">
+      <w:start w:val="1"/>
+      <w:numFmt w:val="bullet"/>
+      <w:lvlText w:val=""/>
+      <w:lvlJc w:val="left"/>
+      <w:pPr>
+        <w:tabs>
+          <w:tab w:val="num" w:pos="5760"/>
+        </w:tabs>
+        <w:ind w:left="5760" w:hanging="360"/>
+      </w:pPr>
+      <w:rPr>
+        <w:rFonts w:ascii="Wingdings" w:hAnsi="Wingdings" w:hint="default"/>
+        <w:sz w:val="20"/>
+      </w:rPr>
+    </w:lvl>
+    <w:lvl w:ilvl="8" w:tentative="1">
+      <w:start w:val="1"/>
+      <w:numFmt w:val="bullet"/>
+      <w:lvlText w:val=""/>
+      <w:lvlJc w:val="left"/>
+      <w:pPr>
+        <w:tabs>
+          <w:tab w:val="num" w:pos="6480"/>
+        </w:tabs>
+        <w:ind w:left="6480" w:hanging="360"/>
+      </w:pPr>
+      <w:rPr>
+        <w:rFonts w:ascii="Wingdings" w:hAnsi="Wingdings" w:hint="default"/>
+        <w:sz w:val="20"/>
+      </w:rPr>
+    </w:lvl>
+  </w:abstractNum>
+  <w:abstractNum w:abstractNumId="2" w15:restartNumberingAfterBreak="0">
+    <w:nsid w:val="2D123569"/>
+    <w:multiLevelType w:val="multilevel"/>
+    <w:tmpl w:val="6BBC95E8"/>
+    <w:lvl w:ilvl="0">
+      <w:start w:val="1"/>
+      <w:numFmt w:val="bullet"/>
+      <w:lvlText w:val=""/>
+      <w:lvlJc w:val="left"/>
+      <w:pPr>
+        <w:tabs>
+          <w:tab w:val="num" w:pos="720"/>
+        </w:tabs>
+        <w:ind w:left="720" w:hanging="360"/>
+      </w:pPr>
+      <w:rPr>
+        <w:rFonts w:ascii="Symbol" w:hAnsi="Symbol" w:hint="default"/>
+        <w:sz w:val="20"/>
+      </w:rPr>
+    </w:lvl>
+    <w:lvl w:ilvl="1" w:tentative="1">
+      <w:start w:val="1"/>
+      <w:numFmt w:val="bullet"/>
+      <w:lvlText w:val="o"/>
+      <w:lvlJc w:val="left"/>
+      <w:pPr>
+        <w:tabs>
+          <w:tab w:val="num" w:pos="1440"/>
+        </w:tabs>
+        <w:ind w:left="1440" w:hanging="360"/>
+      </w:pPr>
+      <w:rPr>
+        <w:rFonts w:ascii="Courier New" w:hAnsi="Courier New" w:hint="default"/>
+        <w:sz w:val="20"/>
+      </w:rPr>
+    </w:lvl>
+    <w:lvl w:ilvl="2" w:tentative="1">
+      <w:start w:val="1"/>
+      <w:numFmt w:val="bullet"/>
+      <w:lvlText w:val=""/>
+      <w:lvlJc w:val="left"/>
+      <w:pPr>
+        <w:tabs>
+          <w:tab w:val="num" w:pos="2160"/>
+        </w:tabs>
+        <w:ind w:left="2160" w:hanging="360"/>
+      </w:pPr>
+      <w:rPr>
+        <w:rFonts w:ascii="Wingdings" w:hAnsi="Wingdings" w:hint="default"/>
+        <w:sz w:val="20"/>
+      </w:rPr>
+    </w:lvl>
+    <w:lvl w:ilvl="3" w:tentative="1">
+      <w:start w:val="1"/>
+      <w:numFmt w:val="bullet"/>
+      <w:lvlText w:val=""/>
+      <w:lvlJc w:val="left"/>
+      <w:pPr>
+        <w:tabs>
+          <w:tab w:val="num" w:pos="2880"/>
+        </w:tabs>
+        <w:ind w:left="2880" w:hanging="360"/>
+      </w:pPr>
+      <w:rPr>
+        <w:rFonts w:ascii="Wingdings" w:hAnsi="Wingdings" w:hint="default"/>
+        <w:sz w:val="20"/>
+      </w:rPr>
+    </w:lvl>
+    <w:lvl w:ilvl="4" w:tentative="1">
+      <w:start w:val="1"/>
+      <w:numFmt w:val="bullet"/>
+      <w:lvlText w:val=""/>
+      <w:lvlJc w:val="left"/>
+      <w:pPr>
+        <w:tabs>
+          <w:tab w:val="num" w:pos="3600"/>
+        </w:tabs>
+        <w:ind w:left="3600" w:hanging="360"/>
+      </w:pPr>
+      <w:rPr>
+        <w:rFonts w:ascii="Wingdings" w:hAnsi="Wingdings" w:hint="default"/>
+        <w:sz w:val="20"/>
+      </w:rPr>
+    </w:lvl>
+    <w:lvl w:ilvl="5" w:tentative="1">
+      <w:start w:val="1"/>
+      <w:numFmt w:val="bullet"/>
+      <w:lvlText w:val=""/>
+      <w:lvlJc w:val="left"/>
+      <w:pPr>
+        <w:tabs>
+          <w:tab w:val="num" w:pos="4320"/>
+        </w:tabs>
+        <w:ind w:left="4320" w:hanging="360"/>
+      </w:pPr>
+      <w:rPr>
+        <w:rFonts w:ascii="Wingdings" w:hAnsi="Wingdings" w:hint="default"/>
+        <w:sz w:val="20"/>
+      </w:rPr>
+    </w:lvl>
+    <w:lvl w:ilvl="6" w:tentative="1">
+      <w:start w:val="1"/>
+      <w:numFmt w:val="bullet"/>
+      <w:lvlText w:val=""/>
+      <w:lvlJc w:val="left"/>
+      <w:pPr>
+        <w:tabs>
+          <w:tab w:val="num" w:pos="5040"/>
+        </w:tabs>
+        <w:ind w:left="5040" w:hanging="360"/>
+      </w:pPr>
+      <w:rPr>
+        <w:rFonts w:ascii="Wingdings" w:hAnsi="Wingdings" w:hint="default"/>
+        <w:sz w:val="20"/>
+      </w:rPr>
+    </w:lvl>
+    <w:lvl w:ilvl="7" w:tentative="1">
+      <w:start w:val="1"/>
+      <w:numFmt w:val="bullet"/>
+      <w:lvlText w:val=""/>
+      <w:lvlJc w:val="left"/>
+      <w:pPr>
+        <w:tabs>
+          <w:tab w:val="num" w:pos="5760"/>
+        </w:tabs>
+        <w:ind w:left="5760" w:hanging="360"/>
+      </w:pPr>
+      <w:rPr>
+        <w:rFonts w:ascii="Wingdings" w:hAnsi="Wingdings" w:hint="default"/>
+        <w:sz w:val="20"/>
+      </w:rPr>
+    </w:lvl>
+    <w:lvl w:ilvl="8" w:tentative="1">
+      <w:start w:val="1"/>
+      <w:numFmt w:val="bullet"/>
+      <w:lvlText w:val=""/>
+      <w:lvlJc w:val="left"/>
+      <w:pPr>
+        <w:tabs>
+          <w:tab w:val="num" w:pos="6480"/>
+        </w:tabs>
+        <w:ind w:left="6480" w:hanging="360"/>
+      </w:pPr>
+      <w:rPr>
+        <w:rFonts w:ascii="Wingdings" w:hAnsi="Wingdings" w:hint="default"/>
+        <w:sz w:val="20"/>
+      </w:rPr>
+    </w:lvl>
+  </w:abstractNum>
+  <w:abstractNum w:abstractNumId="3" w15:restartNumberingAfterBreak="0">
+    <w:nsid w:val="3DA05852"/>
+    <w:multiLevelType w:val="multilevel"/>
+    <w:tmpl w:val="20B89F46"/>
+    <w:lvl w:ilvl="0">
+      <w:start w:val="1"/>
+      <w:numFmt w:val="bullet"/>
+      <w:lvlText w:val=""/>
+      <w:lvlJc w:val="left"/>
+      <w:pPr>
+        <w:tabs>
+          <w:tab w:val="num" w:pos="720"/>
+        </w:tabs>
+        <w:ind w:left="720" w:hanging="360"/>
+      </w:pPr>
+      <w:rPr>
+        <w:rFonts w:ascii="Symbol" w:hAnsi="Symbol" w:hint="default"/>
+        <w:sz w:val="20"/>
+      </w:rPr>
+    </w:lvl>
+    <w:lvl w:ilvl="1" w:tentative="1">
+      <w:start w:val="1"/>
+      <w:numFmt w:val="bullet"/>
+      <w:lvlText w:val="o"/>
+      <w:lvlJc w:val="left"/>
+      <w:pPr>
+        <w:tabs>
+          <w:tab w:val="num" w:pos="1440"/>
+        </w:tabs>
+        <w:ind w:left="1440" w:hanging="360"/>
+      </w:pPr>
+      <w:rPr>
+        <w:rFonts w:ascii="Courier New" w:hAnsi="Courier New" w:hint="default"/>
+        <w:sz w:val="20"/>
+      </w:rPr>
+    </w:lvl>
+    <w:lvl w:ilvl="2" w:tentative="1">
+      <w:start w:val="1"/>
+      <w:numFmt w:val="bullet"/>
+      <w:lvlText w:val=""/>
+      <w:lvlJc w:val="left"/>
+      <w:pPr>
+        <w:tabs>
+          <w:tab w:val="num" w:pos="2160"/>
+        </w:tabs>
+        <w:ind w:left="2160" w:hanging="360"/>
+      </w:pPr>
+      <w:rPr>
+        <w:rFonts w:ascii="Wingdings" w:hAnsi="Wingdings" w:hint="default"/>
+        <w:sz w:val="20"/>
+      </w:rPr>
+    </w:lvl>
+    <w:lvl w:ilvl="3" w:tentative="1">
+      <w:start w:val="1"/>
+      <w:numFmt w:val="bullet"/>
+      <w:lvlText w:val=""/>
+      <w:lvlJc w:val="left"/>
+      <w:pPr>
+        <w:tabs>
+          <w:tab w:val="num" w:pos="2880"/>
+        </w:tabs>
+        <w:ind w:left="2880" w:hanging="360"/>
+      </w:pPr>
+      <w:rPr>
+        <w:rFonts w:ascii="Wingdings" w:hAnsi="Wingdings" w:hint="default"/>
+        <w:sz w:val="20"/>
+      </w:rPr>
+    </w:lvl>
+    <w:lvl w:ilvl="4" w:tentative="1">
+      <w:start w:val="1"/>
+      <w:numFmt w:val="bullet"/>
+      <w:lvlText w:val=""/>
+      <w:lvlJc w:val="left"/>
+      <w:pPr>
+        <w:tabs>
+          <w:tab w:val="num" w:pos="3600"/>
+        </w:tabs>
+        <w:ind w:left="3600" w:hanging="360"/>
+      </w:pPr>
+      <w:rPr>
+        <w:rFonts w:ascii="Wingdings" w:hAnsi="Wingdings" w:hint="default"/>
+        <w:sz w:val="20"/>
+      </w:rPr>
+    </w:lvl>
+    <w:lvl w:ilvl="5" w:tentative="1">
+      <w:start w:val="1"/>
+      <w:numFmt w:val="bullet"/>
+      <w:lvlText w:val=""/>
+      <w:lvlJc w:val="left"/>
+      <w:pPr>
+        <w:tabs>
+          <w:tab w:val="num" w:pos="4320"/>
+        </w:tabs>
+        <w:ind w:left="4320" w:hanging="360"/>
+      </w:pPr>
+      <w:rPr>
+        <w:rFonts w:ascii="Wingdings" w:hAnsi="Wingdings" w:hint="default"/>
+        <w:sz w:val="20"/>
+      </w:rPr>
+    </w:lvl>
+    <w:lvl w:ilvl="6" w:tentative="1">
+      <w:start w:val="1"/>
+      <w:numFmt w:val="bullet"/>
+      <w:lvlText w:val=""/>
+      <w:lvlJc w:val="left"/>
+      <w:pPr>
+        <w:tabs>
+          <w:tab w:val="num" w:pos="5040"/>
+        </w:tabs>
+        <w:ind w:left="5040" w:hanging="360"/>
+      </w:pPr>
+      <w:rPr>
+        <w:rFonts w:ascii="Wingdings" w:hAnsi="Wingdings" w:hint="default"/>
+        <w:sz w:val="20"/>
+      </w:rPr>
+    </w:lvl>
+    <w:lvl w:ilvl="7" w:tentative="1">
+      <w:start w:val="1"/>
+      <w:numFmt w:val="bullet"/>
+      <w:lvlText w:val=""/>
+      <w:lvlJc w:val="left"/>
+      <w:pPr>
+        <w:tabs>
+          <w:tab w:val="num" w:pos="5760"/>
+        </w:tabs>
+        <w:ind w:left="5760" w:hanging="360"/>
+      </w:pPr>
+      <w:rPr>
+        <w:rFonts w:ascii="Wingdings" w:hAnsi="Wingdings" w:hint="default"/>
+        <w:sz w:val="20"/>
+      </w:rPr>
+    </w:lvl>
+    <w:lvl w:ilvl="8" w:tentative="1">
+      <w:start w:val="1"/>
+      <w:numFmt w:val="bullet"/>
+      <w:lvlText w:val=""/>
+      <w:lvlJc w:val="left"/>
+      <w:pPr>
+        <w:tabs>
+          <w:tab w:val="num" w:pos="6480"/>
+        </w:tabs>
+        <w:ind w:left="6480" w:hanging="360"/>
+      </w:pPr>
+      <w:rPr>
+        <w:rFonts w:ascii="Wingdings" w:hAnsi="Wingdings" w:hint="default"/>
+        <w:sz w:val="20"/>
+      </w:rPr>
+    </w:lvl>
+  </w:abstractNum>
   <w:num w:numId="1" w16cid:durableId="1690718300">
     <w:abstractNumId w:val="0"/>
+  </w:num>
+  <w:num w:numId="2" w16cid:durableId="1730618040">
+    <w:abstractNumId w:val="1"/>
+  </w:num>
+  <w:num w:numId="3" w16cid:durableId="825824808">
+    <w:abstractNumId w:val="2"/>
+  </w:num>
+  <w:num w:numId="4" w16cid:durableId="1871717980">
+    <w:abstractNumId w:val="3"/>
   </w:num>
 </w:numbering>
 </file>

</xml_diff>